<commit_message>
Viva Report submission final
</commit_message>
<xml_diff>
--- a/Viva Report/VIVA_REPORT.docx
+++ b/Viva Report/VIVA_REPORT.docx
@@ -213,7 +213,19 @@
               <w:rPr>
                 <w:lang w:val="en-IN"/>
               </w:rPr>
+              <w:t xml:space="preserve">Responsive </w:t>
+            </w:r>
+            <w:r>
+              <w:rPr>
+                <w:lang w:val="en-IN"/>
+              </w:rPr>
               <w:t>Question Creation Web App with Plagiarism</w:t>
+            </w:r>
+            <w:r>
+              <w:rPr>
+                <w:lang w:val="en-IN"/>
+              </w:rPr>
+              <w:t xml:space="preserve"> Check</w:t>
             </w:r>
           </w:p>
         </w:tc>
@@ -283,21 +295,12 @@
               </w:rPr>
               <w:t> </w:t>
             </w:r>
-            <w:proofErr w:type="spellStart"/>
-            <w:r>
-              <w:rPr>
-                <w:rFonts w:ascii="Calibri" w:eastAsia="Times New Roman" w:hAnsi="Calibri" w:cs="Calibri"/>
-                <w:color w:val="000000"/>
-              </w:rPr>
-              <w:t>Subhasis</w:t>
-            </w:r>
-            <w:proofErr w:type="spellEnd"/>
-            <w:r>
-              <w:rPr>
-                <w:rFonts w:ascii="Calibri" w:eastAsia="Times New Roman" w:hAnsi="Calibri" w:cs="Calibri"/>
-                <w:color w:val="000000"/>
-              </w:rPr>
-              <w:t xml:space="preserve"> Mallick</w:t>
+            <w:r>
+              <w:rPr>
+                <w:rFonts w:ascii="Calibri" w:eastAsia="Times New Roman" w:hAnsi="Calibri" w:cs="Calibri"/>
+                <w:color w:val="000000"/>
+              </w:rPr>
+              <w:t>Subhasis Mallick</w:t>
             </w:r>
           </w:p>
         </w:tc>
@@ -389,17 +392,8 @@
                 <w:rFonts w:ascii="Calibri" w:eastAsia="Times New Roman" w:hAnsi="Calibri" w:cs="Calibri"/>
                 <w:color w:val="000000"/>
               </w:rPr>
-              <w:t>(</w:t>
-            </w:r>
-            <w:proofErr w:type="spellStart"/>
-            <w:r>
-              <w:rPr>
-                <w:rFonts w:ascii="Calibri" w:eastAsia="Times New Roman" w:hAnsi="Calibri" w:cs="Calibri"/>
-                <w:color w:val="000000"/>
-              </w:rPr>
-              <w:t>i</w:t>
-            </w:r>
-            <w:proofErr w:type="spellEnd"/>
+              <w:t>(i</w:t>
+            </w:r>
             <w:r>
               <w:rPr>
                 <w:rFonts w:ascii="Calibri" w:eastAsia="Times New Roman" w:hAnsi="Calibri" w:cs="Calibri"/>
@@ -428,39 +422,7 @@
                 <w:rFonts w:ascii="Calibri" w:eastAsia="Times New Roman" w:hAnsi="Calibri" w:cs="Calibri"/>
                 <w:color w:val="000000"/>
               </w:rPr>
-              <w:t xml:space="preserve">(ii) He has learnt the concept of google search </w:t>
-            </w:r>
-            <w:proofErr w:type="spellStart"/>
-            <w:r>
-              <w:rPr>
-                <w:rFonts w:ascii="Calibri" w:eastAsia="Times New Roman" w:hAnsi="Calibri" w:cs="Calibri"/>
-                <w:color w:val="000000"/>
-              </w:rPr>
-              <w:t>api</w:t>
-            </w:r>
-            <w:proofErr w:type="spellEnd"/>
-            <w:r>
-              <w:rPr>
-                <w:rFonts w:ascii="Calibri" w:eastAsia="Times New Roman" w:hAnsi="Calibri" w:cs="Calibri"/>
-                <w:color w:val="000000"/>
-              </w:rPr>
-              <w:t xml:space="preserve"> and how those </w:t>
-            </w:r>
-            <w:proofErr w:type="spellStart"/>
-            <w:r>
-              <w:rPr>
-                <w:rFonts w:ascii="Calibri" w:eastAsia="Times New Roman" w:hAnsi="Calibri" w:cs="Calibri"/>
-                <w:color w:val="000000"/>
-              </w:rPr>
-              <w:t>api</w:t>
-            </w:r>
-            <w:proofErr w:type="spellEnd"/>
-            <w:r>
-              <w:rPr>
-                <w:rFonts w:ascii="Calibri" w:eastAsia="Times New Roman" w:hAnsi="Calibri" w:cs="Calibri"/>
-                <w:color w:val="000000"/>
-              </w:rPr>
-              <w:t xml:space="preserve"> works,</w:t>
+              <w:t>(ii) He has learnt the concept of google search api and how those api works,</w:t>
             </w:r>
           </w:p>
           <w:p>
@@ -930,6 +892,7 @@
     <w:lsdException w:name="HTML Sample" w:semiHidden="1" w:unhideWhenUsed="1"/>
     <w:lsdException w:name="HTML Typewriter" w:semiHidden="1" w:unhideWhenUsed="1"/>
     <w:lsdException w:name="HTML Variable" w:semiHidden="1" w:unhideWhenUsed="1"/>
+    <w:lsdException w:name="Normal Table" w:semiHidden="1" w:unhideWhenUsed="1"/>
     <w:lsdException w:name="annotation subject" w:semiHidden="1" w:unhideWhenUsed="1"/>
     <w:lsdException w:name="No List" w:semiHidden="1" w:unhideWhenUsed="1"/>
     <w:lsdException w:name="Outline List 1" w:semiHidden="1" w:unhideWhenUsed="1"/>
@@ -972,8 +935,11 @@
     <w:lsdException w:name="Table Contemporary" w:semiHidden="1" w:unhideWhenUsed="1"/>
     <w:lsdException w:name="Table Elegant" w:semiHidden="1" w:unhideWhenUsed="1"/>
     <w:lsdException w:name="Table Professional" w:semiHidden="1" w:unhideWhenUsed="1"/>
+    <w:lsdException w:name="Table Subtle 1" w:semiHidden="1" w:unhideWhenUsed="1"/>
     <w:lsdException w:name="Table Subtle 2" w:semiHidden="1" w:unhideWhenUsed="1"/>
     <w:lsdException w:name="Table Web 1" w:semiHidden="1" w:unhideWhenUsed="1"/>
+    <w:lsdException w:name="Table Web 2" w:semiHidden="1" w:unhideWhenUsed="1"/>
+    <w:lsdException w:name="Table Web 3" w:semiHidden="1" w:unhideWhenUsed="1"/>
     <w:lsdException w:name="Balloon Text" w:semiHidden="1" w:unhideWhenUsed="1"/>
     <w:lsdException w:name="Table Grid" w:uiPriority="39"/>
     <w:lsdException w:name="Table Theme" w:semiHidden="1" w:unhideWhenUsed="1"/>

</xml_diff>